<commit_message>
Updated hours for each task
</commit_message>
<xml_diff>
--- a/Release and Sprint Plan updates/Release and Sprint Plan Version 4 (Base Document).docx
+++ b/Release and Sprint Plan updates/Release and Sprint Plan Version 4 (Base Document).docx
@@ -8647,8 +8647,6 @@
         </w:rPr>
         <w:t>63.3</w:t>
       </w:r>
-      <w:bookmarkStart w:id="30" w:name="_GoBack"/>
-      <w:bookmarkEnd w:id="30"/>
     </w:p>
     <w:p>
       <w:pPr>
@@ -8657,9 +8655,9 @@
           <w:i/>
         </w:rPr>
       </w:pPr>
-      <w:bookmarkStart w:id="31" w:name="_1ksv4uv" w:colFirst="0" w:colLast="0"/>
-      <w:bookmarkStart w:id="32" w:name="_Toc526215346"/>
-      <w:bookmarkEnd w:id="31"/>
+      <w:bookmarkStart w:id="30" w:name="_1ksv4uv" w:colFirst="0" w:colLast="0"/>
+      <w:bookmarkStart w:id="31" w:name="_Toc526215346"/>
+      <w:bookmarkEnd w:id="30"/>
       <w:r>
         <w:rPr>
           <w:b w:val="0"/>
@@ -8673,20 +8671,20 @@
         </w:rPr>
         <w:t>-</w:t>
       </w:r>
-      <w:bookmarkEnd w:id="32"/>
+      <w:bookmarkEnd w:id="31"/>
     </w:p>
     <w:p>
       <w:pPr>
         <w:pStyle w:val="Heading2"/>
         <w:spacing w:before="360"/>
       </w:pPr>
-      <w:bookmarkStart w:id="33" w:name="_44sinio" w:colFirst="0" w:colLast="0"/>
-      <w:bookmarkStart w:id="34" w:name="_Toc526215347"/>
-      <w:bookmarkEnd w:id="33"/>
+      <w:bookmarkStart w:id="32" w:name="_44sinio" w:colFirst="0" w:colLast="0"/>
+      <w:bookmarkStart w:id="33" w:name="_Toc526215347"/>
+      <w:bookmarkEnd w:id="32"/>
       <w:r>
         <w:t>Story 05: Specific Search</w:t>
       </w:r>
-      <w:bookmarkEnd w:id="34"/>
+      <w:bookmarkEnd w:id="33"/>
     </w:p>
     <w:tbl>
       <w:tblPr>
@@ -8813,6 +8811,9 @@
             <w:pPr>
               <w:cnfStyle w:val="000000100000" w:firstRow="0" w:lastRow="0" w:firstColumn="0" w:lastColumn="0" w:oddVBand="0" w:evenVBand="0" w:oddHBand="1" w:evenHBand="0" w:firstRowFirstColumn="0" w:firstRowLastColumn="0" w:lastRowFirstColumn="0" w:lastRowLastColumn="0"/>
             </w:pPr>
+            <w:r>
+              <w:t>0.5</w:t>
+            </w:r>
           </w:p>
         </w:tc>
       </w:tr>
@@ -8868,6 +8869,9 @@
             <w:pPr>
               <w:cnfStyle w:val="000000000000" w:firstRow="0" w:lastRow="0" w:firstColumn="0" w:lastColumn="0" w:oddVBand="0" w:evenVBand="0" w:oddHBand="0" w:evenHBand="0" w:firstRowFirstColumn="0" w:firstRowLastColumn="0" w:lastRowFirstColumn="0" w:lastRowLastColumn="0"/>
             </w:pPr>
+            <w:r>
+              <w:t>0.1</w:t>
+            </w:r>
           </w:p>
         </w:tc>
       </w:tr>
@@ -8923,6 +8927,9 @@
             <w:pPr>
               <w:cnfStyle w:val="000000100000" w:firstRow="0" w:lastRow="0" w:firstColumn="0" w:lastColumn="0" w:oddVBand="0" w:evenVBand="0" w:oddHBand="1" w:evenHBand="0" w:firstRowFirstColumn="0" w:firstRowLastColumn="0" w:lastRowFirstColumn="0" w:lastRowLastColumn="0"/>
             </w:pPr>
+            <w:r>
+              <w:t>1</w:t>
+            </w:r>
           </w:p>
         </w:tc>
       </w:tr>
@@ -8975,6 +8982,9 @@
             <w:pPr>
               <w:cnfStyle w:val="000000000000" w:firstRow="0" w:lastRow="0" w:firstColumn="0" w:lastColumn="0" w:oddVBand="0" w:evenVBand="0" w:oddHBand="0" w:evenHBand="0" w:firstRowFirstColumn="0" w:firstRowLastColumn="0" w:lastRowFirstColumn="0" w:lastRowLastColumn="0"/>
             </w:pPr>
+            <w:r>
+              <w:t>0.5</w:t>
+            </w:r>
           </w:p>
         </w:tc>
       </w:tr>
@@ -9030,6 +9040,9 @@
             <w:pPr>
               <w:cnfStyle w:val="000000100000" w:firstRow="0" w:lastRow="0" w:firstColumn="0" w:lastColumn="0" w:oddVBand="0" w:evenVBand="0" w:oddHBand="1" w:evenHBand="0" w:firstRowFirstColumn="0" w:firstRowLastColumn="0" w:lastRowFirstColumn="0" w:lastRowLastColumn="0"/>
             </w:pPr>
+            <w:r>
+              <w:t>1</w:t>
+            </w:r>
           </w:p>
         </w:tc>
       </w:tr>
@@ -9082,6 +9095,9 @@
             <w:pPr>
               <w:cnfStyle w:val="000000000000" w:firstRow="0" w:lastRow="0" w:firstColumn="0" w:lastColumn="0" w:oddVBand="0" w:evenVBand="0" w:oddHBand="0" w:evenHBand="0" w:firstRowFirstColumn="0" w:firstRowLastColumn="0" w:lastRowFirstColumn="0" w:lastRowLastColumn="0"/>
             </w:pPr>
+            <w:r>
+              <w:t>0.5</w:t>
+            </w:r>
           </w:p>
         </w:tc>
       </w:tr>
@@ -9201,13 +9217,13 @@
         <w:pStyle w:val="Heading2"/>
         <w:spacing w:before="360"/>
       </w:pPr>
-      <w:bookmarkStart w:id="35" w:name="_z337ya" w:colFirst="0" w:colLast="0"/>
-      <w:bookmarkStart w:id="36" w:name="_Toc526215348"/>
-      <w:bookmarkEnd w:id="35"/>
+      <w:bookmarkStart w:id="34" w:name="_z337ya" w:colFirst="0" w:colLast="0"/>
+      <w:bookmarkStart w:id="35" w:name="_Toc526215348"/>
+      <w:bookmarkEnd w:id="34"/>
       <w:r>
         <w:t>Story 06: Search Filter/Sort</w:t>
       </w:r>
-      <w:bookmarkEnd w:id="36"/>
+      <w:bookmarkEnd w:id="35"/>
     </w:p>
     <w:tbl>
       <w:tblPr>
@@ -9337,6 +9353,9 @@
             <w:pPr>
               <w:cnfStyle w:val="000000100000" w:firstRow="0" w:lastRow="0" w:firstColumn="0" w:lastColumn="0" w:oddVBand="0" w:evenVBand="0" w:oddHBand="1" w:evenHBand="0" w:firstRowFirstColumn="0" w:firstRowLastColumn="0" w:lastRowFirstColumn="0" w:lastRowLastColumn="0"/>
             </w:pPr>
+            <w:r>
+              <w:t>0.5</w:t>
+            </w:r>
           </w:p>
         </w:tc>
       </w:tr>
@@ -9389,6 +9408,9 @@
             <w:pPr>
               <w:cnfStyle w:val="000000000000" w:firstRow="0" w:lastRow="0" w:firstColumn="0" w:lastColumn="0" w:oddVBand="0" w:evenVBand="0" w:oddHBand="0" w:evenHBand="0" w:firstRowFirstColumn="0" w:firstRowLastColumn="0" w:lastRowFirstColumn="0" w:lastRowLastColumn="0"/>
             </w:pPr>
+            <w:r>
+              <w:t>0.1</w:t>
+            </w:r>
           </w:p>
         </w:tc>
       </w:tr>
@@ -9444,6 +9466,9 @@
             <w:pPr>
               <w:cnfStyle w:val="000000100000" w:firstRow="0" w:lastRow="0" w:firstColumn="0" w:lastColumn="0" w:oddVBand="0" w:evenVBand="0" w:oddHBand="1" w:evenHBand="0" w:firstRowFirstColumn="0" w:firstRowLastColumn="0" w:lastRowFirstColumn="0" w:lastRowLastColumn="0"/>
             </w:pPr>
+            <w:r>
+              <w:t>1</w:t>
+            </w:r>
           </w:p>
         </w:tc>
       </w:tr>
@@ -9496,6 +9521,9 @@
             <w:pPr>
               <w:cnfStyle w:val="000000000000" w:firstRow="0" w:lastRow="0" w:firstColumn="0" w:lastColumn="0" w:oddVBand="0" w:evenVBand="0" w:oddHBand="0" w:evenHBand="0" w:firstRowFirstColumn="0" w:firstRowLastColumn="0" w:lastRowFirstColumn="0" w:lastRowLastColumn="0"/>
             </w:pPr>
+            <w:r>
+              <w:t>0.5</w:t>
+            </w:r>
           </w:p>
         </w:tc>
       </w:tr>
@@ -9551,6 +9579,9 @@
             <w:pPr>
               <w:cnfStyle w:val="000000100000" w:firstRow="0" w:lastRow="0" w:firstColumn="0" w:lastColumn="0" w:oddVBand="0" w:evenVBand="0" w:oddHBand="1" w:evenHBand="0" w:firstRowFirstColumn="0" w:firstRowLastColumn="0" w:lastRowFirstColumn="0" w:lastRowLastColumn="0"/>
             </w:pPr>
+            <w:r>
+              <w:t>1</w:t>
+            </w:r>
           </w:p>
         </w:tc>
       </w:tr>
@@ -9603,6 +9634,9 @@
             <w:pPr>
               <w:cnfStyle w:val="000000000000" w:firstRow="0" w:lastRow="0" w:firstColumn="0" w:lastColumn="0" w:oddVBand="0" w:evenVBand="0" w:oddHBand="0" w:evenHBand="0" w:firstRowFirstColumn="0" w:firstRowLastColumn="0" w:lastRowFirstColumn="0" w:lastRowLastColumn="0"/>
             </w:pPr>
+            <w:r>
+              <w:t>0.5</w:t>
+            </w:r>
           </w:p>
         </w:tc>
       </w:tr>
@@ -9723,13 +9757,13 @@
         <w:pStyle w:val="Heading2"/>
         <w:spacing w:before="360"/>
       </w:pPr>
-      <w:bookmarkStart w:id="37" w:name="_6iwvrrvpwd0" w:colFirst="0" w:colLast="0"/>
-      <w:bookmarkStart w:id="38" w:name="_Toc526215349"/>
-      <w:bookmarkEnd w:id="37"/>
+      <w:bookmarkStart w:id="36" w:name="_6iwvrrvpwd0" w:colFirst="0" w:colLast="0"/>
+      <w:bookmarkStart w:id="37" w:name="_Toc526215349"/>
+      <w:bookmarkEnd w:id="36"/>
       <w:r>
         <w:t>Story 13: Search Results</w:t>
       </w:r>
-      <w:bookmarkEnd w:id="38"/>
+      <w:bookmarkEnd w:id="37"/>
       <w:r>
         <w:tab/>
       </w:r>
@@ -9865,6 +9899,9 @@
             <w:pPr>
               <w:cnfStyle w:val="000000100000" w:firstRow="0" w:lastRow="0" w:firstColumn="0" w:lastColumn="0" w:oddVBand="0" w:evenVBand="0" w:oddHBand="1" w:evenHBand="0" w:firstRowFirstColumn="0" w:firstRowLastColumn="0" w:lastRowFirstColumn="0" w:lastRowLastColumn="0"/>
             </w:pPr>
+            <w:r>
+              <w:t>1</w:t>
+            </w:r>
           </w:p>
         </w:tc>
       </w:tr>
@@ -9920,6 +9957,9 @@
             <w:pPr>
               <w:cnfStyle w:val="000000000000" w:firstRow="0" w:lastRow="0" w:firstColumn="0" w:lastColumn="0" w:oddVBand="0" w:evenVBand="0" w:oddHBand="0" w:evenHBand="0" w:firstRowFirstColumn="0" w:firstRowLastColumn="0" w:lastRowFirstColumn="0" w:lastRowLastColumn="0"/>
             </w:pPr>
+            <w:r>
+              <w:t>2</w:t>
+            </w:r>
           </w:p>
         </w:tc>
       </w:tr>
@@ -9972,6 +10012,9 @@
             <w:pPr>
               <w:cnfStyle w:val="000000100000" w:firstRow="0" w:lastRow="0" w:firstColumn="0" w:lastColumn="0" w:oddVBand="0" w:evenVBand="0" w:oddHBand="1" w:evenHBand="0" w:firstRowFirstColumn="0" w:firstRowLastColumn="0" w:lastRowFirstColumn="0" w:lastRowLastColumn="0"/>
             </w:pPr>
+            <w:r>
+              <w:t>1</w:t>
+            </w:r>
           </w:p>
         </w:tc>
       </w:tr>
@@ -10021,6 +10064,9 @@
             <w:pPr>
               <w:cnfStyle w:val="000000000000" w:firstRow="0" w:lastRow="0" w:firstColumn="0" w:lastColumn="0" w:oddVBand="0" w:evenVBand="0" w:oddHBand="0" w:evenHBand="0" w:firstRowFirstColumn="0" w:firstRowLastColumn="0" w:lastRowFirstColumn="0" w:lastRowLastColumn="0"/>
             </w:pPr>
+            <w:r>
+              <w:t>1</w:t>
+            </w:r>
           </w:p>
         </w:tc>
       </w:tr>
@@ -10073,6 +10119,9 @@
             <w:pPr>
               <w:cnfStyle w:val="000000100000" w:firstRow="0" w:lastRow="0" w:firstColumn="0" w:lastColumn="0" w:oddVBand="0" w:evenVBand="0" w:oddHBand="1" w:evenHBand="0" w:firstRowFirstColumn="0" w:firstRowLastColumn="0" w:lastRowFirstColumn="0" w:lastRowLastColumn="0"/>
             </w:pPr>
+            <w:r>
+              <w:t>2</w:t>
+            </w:r>
           </w:p>
         </w:tc>
       </w:tr>
@@ -10192,8 +10241,8 @@
         <w:pStyle w:val="Heading2"/>
         <w:spacing w:before="360"/>
       </w:pPr>
-      <w:bookmarkStart w:id="39" w:name="_fu0rzvquskhc" w:colFirst="0" w:colLast="0"/>
-      <w:bookmarkEnd w:id="39"/>
+      <w:bookmarkStart w:id="38" w:name="_fu0rzvquskhc" w:colFirst="0" w:colLast="0"/>
+      <w:bookmarkEnd w:id="38"/>
     </w:p>
     <w:p/>
     <w:p/>
@@ -10202,11 +10251,11 @@
         <w:pStyle w:val="Heading2"/>
         <w:spacing w:before="360"/>
       </w:pPr>
-      <w:bookmarkStart w:id="40" w:name="_Toc526215350"/>
+      <w:bookmarkStart w:id="39" w:name="_Toc526215350"/>
       <w:r>
         <w:t>Story 11: Display Data</w:t>
       </w:r>
-      <w:bookmarkEnd w:id="40"/>
+      <w:bookmarkEnd w:id="39"/>
     </w:p>
     <w:tbl>
       <w:tblPr>
@@ -10339,6 +10388,9 @@
             <w:pPr>
               <w:cnfStyle w:val="000000100000" w:firstRow="0" w:lastRow="0" w:firstColumn="0" w:lastColumn="0" w:oddVBand="0" w:evenVBand="0" w:oddHBand="1" w:evenHBand="0" w:firstRowFirstColumn="0" w:firstRowLastColumn="0" w:lastRowFirstColumn="0" w:lastRowLastColumn="0"/>
             </w:pPr>
+            <w:r>
+              <w:t>1</w:t>
+            </w:r>
           </w:p>
         </w:tc>
       </w:tr>
@@ -10391,6 +10443,9 @@
             <w:pPr>
               <w:cnfStyle w:val="000000000000" w:firstRow="0" w:lastRow="0" w:firstColumn="0" w:lastColumn="0" w:oddVBand="0" w:evenVBand="0" w:oddHBand="0" w:evenHBand="0" w:firstRowFirstColumn="0" w:firstRowLastColumn="0" w:lastRowFirstColumn="0" w:lastRowLastColumn="0"/>
             </w:pPr>
+            <w:r>
+              <w:t>1</w:t>
+            </w:r>
           </w:p>
         </w:tc>
       </w:tr>
@@ -10504,6 +10559,8 @@
             <w:pPr>
               <w:cnfStyle w:val="000000000000" w:firstRow="0" w:lastRow="0" w:firstColumn="0" w:lastColumn="0" w:oddVBand="0" w:evenVBand="0" w:oddHBand="0" w:evenHBand="0" w:firstRowFirstColumn="0" w:firstRowLastColumn="0" w:lastRowFirstColumn="0" w:lastRowLastColumn="0"/>
             </w:pPr>
+            <w:bookmarkStart w:id="40" w:name="_GoBack"/>
+            <w:bookmarkEnd w:id="40"/>
           </w:p>
         </w:tc>
       </w:tr>
@@ -10559,6 +10616,9 @@
             <w:pPr>
               <w:cnfStyle w:val="000000100000" w:firstRow="0" w:lastRow="0" w:firstColumn="0" w:lastColumn="0" w:oddVBand="0" w:evenVBand="0" w:oddHBand="1" w:evenHBand="0" w:firstRowFirstColumn="0" w:firstRowLastColumn="0" w:lastRowFirstColumn="0" w:lastRowLastColumn="0"/>
             </w:pPr>
+            <w:r>
+              <w:t>1</w:t>
+            </w:r>
           </w:p>
         </w:tc>
       </w:tr>
@@ -10614,6 +10674,9 @@
             <w:pPr>
               <w:cnfStyle w:val="000000000000" w:firstRow="0" w:lastRow="0" w:firstColumn="0" w:lastColumn="0" w:oddVBand="0" w:evenVBand="0" w:oddHBand="0" w:evenHBand="0" w:firstRowFirstColumn="0" w:firstRowLastColumn="0" w:lastRowFirstColumn="0" w:lastRowLastColumn="0"/>
             </w:pPr>
+            <w:r>
+              <w:t>1</w:t>
+            </w:r>
           </w:p>
         </w:tc>
       </w:tr>
@@ -11295,6 +11358,9 @@
             <w:pPr>
               <w:cnfStyle w:val="000000100000" w:firstRow="0" w:lastRow="0" w:firstColumn="0" w:lastColumn="0" w:oddVBand="0" w:evenVBand="0" w:oddHBand="1" w:evenHBand="0" w:firstRowFirstColumn="0" w:firstRowLastColumn="0" w:lastRowFirstColumn="0" w:lastRowLastColumn="0"/>
             </w:pPr>
+            <w:r>
+              <w:t>0.1</w:t>
+            </w:r>
           </w:p>
         </w:tc>
       </w:tr>
@@ -11347,6 +11413,9 @@
             <w:pPr>
               <w:cnfStyle w:val="000000000000" w:firstRow="0" w:lastRow="0" w:firstColumn="0" w:lastColumn="0" w:oddVBand="0" w:evenVBand="0" w:oddHBand="0" w:evenHBand="0" w:firstRowFirstColumn="0" w:firstRowLastColumn="0" w:lastRowFirstColumn="0" w:lastRowLastColumn="0"/>
             </w:pPr>
+            <w:r>
+              <w:t>1</w:t>
+            </w:r>
           </w:p>
         </w:tc>
       </w:tr>
@@ -11400,6 +11469,9 @@
             <w:pPr>
               <w:cnfStyle w:val="000000100000" w:firstRow="0" w:lastRow="0" w:firstColumn="0" w:lastColumn="0" w:oddVBand="0" w:evenVBand="0" w:oddHBand="1" w:evenHBand="0" w:firstRowFirstColumn="0" w:firstRowLastColumn="0" w:lastRowFirstColumn="0" w:lastRowLastColumn="0"/>
             </w:pPr>
+            <w:r>
+              <w:t>2</w:t>
+            </w:r>
           </w:p>
         </w:tc>
       </w:tr>
@@ -11452,6 +11524,9 @@
             <w:pPr>
               <w:cnfStyle w:val="000000000000" w:firstRow="0" w:lastRow="0" w:firstColumn="0" w:lastColumn="0" w:oddVBand="0" w:evenVBand="0" w:oddHBand="0" w:evenHBand="0" w:firstRowFirstColumn="0" w:firstRowLastColumn="0" w:lastRowFirstColumn="0" w:lastRowLastColumn="0"/>
             </w:pPr>
+            <w:r>
+              <w:t>2</w:t>
+            </w:r>
           </w:p>
         </w:tc>
       </w:tr>
@@ -11505,6 +11580,9 @@
             <w:pPr>
               <w:cnfStyle w:val="000000100000" w:firstRow="0" w:lastRow="0" w:firstColumn="0" w:lastColumn="0" w:oddVBand="0" w:evenVBand="0" w:oddHBand="1" w:evenHBand="0" w:firstRowFirstColumn="0" w:firstRowLastColumn="0" w:lastRowFirstColumn="0" w:lastRowLastColumn="0"/>
             </w:pPr>
+            <w:r>
+              <w:t>2</w:t>
+            </w:r>
           </w:p>
         </w:tc>
       </w:tr>
@@ -11554,6 +11632,9 @@
             <w:pPr>
               <w:cnfStyle w:val="000000000000" w:firstRow="0" w:lastRow="0" w:firstColumn="0" w:lastColumn="0" w:oddVBand="0" w:evenVBand="0" w:oddHBand="0" w:evenHBand="0" w:firstRowFirstColumn="0" w:firstRowLastColumn="0" w:lastRowFirstColumn="0" w:lastRowLastColumn="0"/>
             </w:pPr>
+            <w:r>
+              <w:t>1</w:t>
+            </w:r>
           </w:p>
         </w:tc>
       </w:tr>
@@ -11880,6 +11961,9 @@
             <w:pPr>
               <w:cnfStyle w:val="000000100000" w:firstRow="0" w:lastRow="0" w:firstColumn="0" w:lastColumn="0" w:oddVBand="0" w:evenVBand="0" w:oddHBand="1" w:evenHBand="0" w:firstRowFirstColumn="0" w:firstRowLastColumn="0" w:lastRowFirstColumn="0" w:lastRowLastColumn="0"/>
             </w:pPr>
+            <w:r>
+              <w:t>1</w:t>
+            </w:r>
           </w:p>
         </w:tc>
       </w:tr>
@@ -11932,6 +12016,9 @@
             <w:pPr>
               <w:cnfStyle w:val="000000000000" w:firstRow="0" w:lastRow="0" w:firstColumn="0" w:lastColumn="0" w:oddVBand="0" w:evenVBand="0" w:oddHBand="0" w:evenHBand="0" w:firstRowFirstColumn="0" w:firstRowLastColumn="0" w:lastRowFirstColumn="0" w:lastRowLastColumn="0"/>
             </w:pPr>
+            <w:r>
+              <w:t>1</w:t>
+            </w:r>
           </w:p>
         </w:tc>
       </w:tr>
@@ -11985,6 +12072,9 @@
             <w:pPr>
               <w:cnfStyle w:val="000000100000" w:firstRow="0" w:lastRow="0" w:firstColumn="0" w:lastColumn="0" w:oddVBand="0" w:evenVBand="0" w:oddHBand="1" w:evenHBand="0" w:firstRowFirstColumn="0" w:firstRowLastColumn="0" w:lastRowFirstColumn="0" w:lastRowLastColumn="0"/>
             </w:pPr>
+            <w:r>
+              <w:t>1</w:t>
+            </w:r>
           </w:p>
         </w:tc>
       </w:tr>
@@ -12108,10 +12198,7 @@
         <w:t>2</w:t>
       </w:r>
       <w:r>
-        <w:t>5</w:t>
-      </w:r>
-      <w:r>
-        <w:t xml:space="preserve">: </w:t>
+        <w:t xml:space="preserve">5: </w:t>
       </w:r>
       <w:r>
         <w:t>Login/Register page</w:t>
@@ -12205,10 +12292,7 @@
           </w:tcPr>
           <w:p>
             <w:r>
-              <w:t>T</w:t>
-            </w:r>
-            <w:r>
-              <w:t>45</w:t>
+              <w:t>T45</w:t>
             </w:r>
           </w:p>
         </w:tc>
@@ -12260,10 +12344,7 @@
           </w:tcPr>
           <w:p>
             <w:r>
-              <w:t>T</w:t>
-            </w:r>
-            <w:r>
-              <w:t>46</w:t>
+              <w:t>T46</w:t>
             </w:r>
           </w:p>
         </w:tc>
@@ -12316,10 +12397,7 @@
           </w:tcPr>
           <w:p>
             <w:r>
-              <w:t>T</w:t>
-            </w:r>
-            <w:r>
-              <w:t>47</w:t>
+              <w:t>T47</w:t>
             </w:r>
           </w:p>
         </w:tc>
@@ -12371,10 +12449,7 @@
           </w:tcPr>
           <w:p>
             <w:r>
-              <w:t>T</w:t>
-            </w:r>
-            <w:r>
-              <w:t>48</w:t>
+              <w:t>T48</w:t>
             </w:r>
           </w:p>
         </w:tc>
@@ -12427,10 +12502,7 @@
           </w:tcPr>
           <w:p>
             <w:r>
-              <w:t>T4</w:t>
-            </w:r>
-            <w:r>
-              <w:t>9</w:t>
+              <w:t>T49</w:t>
             </w:r>
           </w:p>
         </w:tc>
@@ -12479,10 +12551,7 @@
           </w:tcPr>
           <w:p>
             <w:r>
-              <w:t>T</w:t>
-            </w:r>
-            <w:r>
-              <w:t>50</w:t>
+              <w:t>T50</w:t>
             </w:r>
           </w:p>
         </w:tc>
@@ -12537,10 +12606,7 @@
           </w:tcPr>
           <w:p>
             <w:r>
-              <w:t>T</w:t>
-            </w:r>
-            <w:r>
-              <w:t>51</w:t>
+              <w:t>T51</w:t>
             </w:r>
           </w:p>
         </w:tc>

</xml_diff>

<commit_message>
updated rent page task hours
</commit_message>
<xml_diff>
--- a/Release and Sprint Plan updates/Release and Sprint Plan Version 4 (Base Document).docx
+++ b/Release and Sprint Plan updates/Release and Sprint Plan Version 4 (Base Document).docx
@@ -341,7 +341,6 @@
           <w:docPartUnique/>
         </w:docPartObj>
       </w:sdtPr>
-      <w:sdtEndPr/>
       <w:sdtContent>
         <w:p>
           <w:pPr>
@@ -3530,15 +3529,7 @@
         <w:spacing w:after="120" w:line="240" w:lineRule="auto"/>
       </w:pPr>
       <w:r>
-        <w:t xml:space="preserve">The Database Re-Implementation feature will grab all the existing data and put that all into a new more reliable Database. The web application will search within this database </w:t>
-      </w:r>
-      <w:proofErr w:type="gramStart"/>
-      <w:r>
-        <w:t>and also</w:t>
-      </w:r>
-      <w:proofErr w:type="gramEnd"/>
-      <w:r>
-        <w:t xml:space="preserve"> grab information from it to display to the user. </w:t>
+        <w:t xml:space="preserve">The Database Re-Implementation feature will grab all the existing data and put that all into a new more reliable Database. The web application will search within this database and also grab information from it to display to the user. </w:t>
       </w:r>
     </w:p>
     <w:tbl>
@@ -3974,15 +3965,7 @@
         <w:spacing w:after="120" w:line="240" w:lineRule="auto"/>
       </w:pPr>
       <w:r>
-        <w:t xml:space="preserve">Information will be sorted and reported back to the client to see where the company is standing for overall monthly performance. Essential to </w:t>
-      </w:r>
-      <w:proofErr w:type="gramStart"/>
-      <w:r>
-        <w:t>plan ahead</w:t>
-      </w:r>
-      <w:proofErr w:type="gramEnd"/>
-      <w:r>
-        <w:t xml:space="preserve"> when making changes.</w:t>
+        <w:t>Information will be sorted and reported back to the client to see where the company is standing for overall monthly performance. Essential to plan ahead when making changes.</w:t>
       </w:r>
     </w:p>
     <w:tbl>
@@ -10559,8 +10542,6 @@
             <w:pPr>
               <w:cnfStyle w:val="000000000000" w:firstRow="0" w:lastRow="0" w:firstColumn="0" w:lastColumn="0" w:oddVBand="0" w:evenVBand="0" w:oddHBand="0" w:evenHBand="0" w:firstRowFirstColumn="0" w:firstRowLastColumn="0" w:lastRowFirstColumn="0" w:lastRowLastColumn="0"/>
             </w:pPr>
-            <w:bookmarkStart w:id="40" w:name="_GoBack"/>
-            <w:bookmarkEnd w:id="40"/>
           </w:p>
         </w:tc>
       </w:tr>
@@ -10796,15 +10777,439 @@
         <w:pStyle w:val="Heading2"/>
         <w:spacing w:before="360"/>
       </w:pPr>
-      <w:bookmarkStart w:id="41" w:name="_xivo1wn84l9q" w:colFirst="0" w:colLast="0"/>
-      <w:bookmarkStart w:id="42" w:name="_mo13nykkdd6u" w:colFirst="0" w:colLast="0"/>
-      <w:bookmarkStart w:id="43" w:name="_6mabnhogbucf" w:colFirst="0" w:colLast="0"/>
-      <w:bookmarkStart w:id="44" w:name="_Toc526215351"/>
+      <w:bookmarkStart w:id="40" w:name="_xivo1wn84l9q" w:colFirst="0" w:colLast="0"/>
+      <w:bookmarkStart w:id="41" w:name="_mo13nykkdd6u" w:colFirst="0" w:colLast="0"/>
+      <w:bookmarkStart w:id="42" w:name="_6mabnhogbucf" w:colFirst="0" w:colLast="0"/>
+      <w:bookmarkStart w:id="43" w:name="_Toc526215351"/>
+      <w:bookmarkEnd w:id="40"/>
       <w:bookmarkEnd w:id="41"/>
       <w:bookmarkEnd w:id="42"/>
-      <w:bookmarkEnd w:id="43"/>
       <w:r>
         <w:t>Story 04: Vehicle Availability</w:t>
+      </w:r>
+      <w:bookmarkEnd w:id="43"/>
+    </w:p>
+    <w:tbl>
+      <w:tblPr>
+        <w:tblStyle w:val="af"/>
+        <w:tblW w:w="9006" w:type="dxa"/>
+        <w:tblBorders>
+          <w:top w:val="single" w:sz="8" w:space="0" w:color="8064A2"/>
+          <w:left w:val="single" w:sz="8" w:space="0" w:color="8064A2"/>
+          <w:bottom w:val="single" w:sz="8" w:space="0" w:color="8064A2"/>
+          <w:right w:val="single" w:sz="8" w:space="0" w:color="8064A2"/>
+          <w:insideH w:val="single" w:sz="4" w:space="0" w:color="000000"/>
+          <w:insideV w:val="single" w:sz="4" w:space="0" w:color="000000"/>
+        </w:tblBorders>
+        <w:tblLayout w:type="fixed"/>
+        <w:tblLook w:val="04A0" w:firstRow="1" w:lastRow="0" w:firstColumn="1" w:lastColumn="0" w:noHBand="0" w:noVBand="1"/>
+      </w:tblPr>
+      <w:tblGrid>
+        <w:gridCol w:w="879"/>
+        <w:gridCol w:w="6279"/>
+        <w:gridCol w:w="1080"/>
+        <w:gridCol w:w="768"/>
+      </w:tblGrid>
+      <w:tr>
+        <w:trPr>
+          <w:cnfStyle w:val="100000000000" w:firstRow="1" w:lastRow="0" w:firstColumn="0" w:lastColumn="0" w:oddVBand="0" w:evenVBand="0" w:oddHBand="0" w:evenHBand="0" w:firstRowFirstColumn="0" w:firstRowLastColumn="0" w:lastRowFirstColumn="0" w:lastRowLastColumn="0"/>
+        </w:trPr>
+        <w:tc>
+          <w:tcPr>
+            <w:cnfStyle w:val="001000000000" w:firstRow="0" w:lastRow="0" w:firstColumn="1" w:lastColumn="0" w:oddVBand="0" w:evenVBand="0" w:oddHBand="0" w:evenHBand="0" w:firstRowFirstColumn="0" w:firstRowLastColumn="0" w:lastRowFirstColumn="0" w:lastRowLastColumn="0"/>
+            <w:tcW w:w="879" w:type="dxa"/>
+          </w:tcPr>
+          <w:p>
+            <w:r>
+              <w:t>Task ID</w:t>
+            </w:r>
+          </w:p>
+        </w:tc>
+        <w:tc>
+          <w:tcPr>
+            <w:tcW w:w="6279" w:type="dxa"/>
+          </w:tcPr>
+          <w:p>
+            <w:pPr>
+              <w:cnfStyle w:val="100000000000" w:firstRow="1" w:lastRow="0" w:firstColumn="0" w:lastColumn="0" w:oddVBand="0" w:evenVBand="0" w:oddHBand="0" w:evenHBand="0" w:firstRowFirstColumn="0" w:firstRowLastColumn="0" w:lastRowFirstColumn="0" w:lastRowLastColumn="0"/>
+            </w:pPr>
+            <w:r>
+              <w:t>Task Description</w:t>
+            </w:r>
+          </w:p>
+        </w:tc>
+        <w:tc>
+          <w:tcPr>
+            <w:tcW w:w="1080" w:type="dxa"/>
+          </w:tcPr>
+          <w:p>
+            <w:pPr>
+              <w:cnfStyle w:val="100000000000" w:firstRow="1" w:lastRow="0" w:firstColumn="0" w:lastColumn="0" w:oddVBand="0" w:evenVBand="0" w:oddHBand="0" w:evenHBand="0" w:firstRowFirstColumn="0" w:firstRowLastColumn="0" w:lastRowFirstColumn="0" w:lastRowLastColumn="0"/>
+            </w:pPr>
+            <w:r>
+              <w:t>Estimate</w:t>
+            </w:r>
+          </w:p>
+        </w:tc>
+        <w:tc>
+          <w:tcPr>
+            <w:tcW w:w="768" w:type="dxa"/>
+          </w:tcPr>
+          <w:p>
+            <w:pPr>
+              <w:cnfStyle w:val="100000000000" w:firstRow="1" w:lastRow="0" w:firstColumn="0" w:lastColumn="0" w:oddVBand="0" w:evenVBand="0" w:oddHBand="0" w:evenHBand="0" w:firstRowFirstColumn="0" w:firstRowLastColumn="0" w:lastRowFirstColumn="0" w:lastRowLastColumn="0"/>
+            </w:pPr>
+            <w:r>
+              <w:t>Taken</w:t>
+            </w:r>
+          </w:p>
+        </w:tc>
+      </w:tr>
+      <w:tr>
+        <w:trPr>
+          <w:cnfStyle w:val="000000100000" w:firstRow="0" w:lastRow="0" w:firstColumn="0" w:lastColumn="0" w:oddVBand="0" w:evenVBand="0" w:oddHBand="1" w:evenHBand="0" w:firstRowFirstColumn="0" w:firstRowLastColumn="0" w:lastRowFirstColumn="0" w:lastRowLastColumn="0"/>
+          <w:trHeight w:val="240"/>
+        </w:trPr>
+        <w:tc>
+          <w:tcPr>
+            <w:cnfStyle w:val="001000000000" w:firstRow="0" w:lastRow="0" w:firstColumn="1" w:lastColumn="0" w:oddVBand="0" w:evenVBand="0" w:oddHBand="0" w:evenHBand="0" w:firstRowFirstColumn="0" w:firstRowLastColumn="0" w:lastRowFirstColumn="0" w:lastRowLastColumn="0"/>
+            <w:tcW w:w="879" w:type="dxa"/>
+          </w:tcPr>
+          <w:p>
+            <w:r>
+              <w:t>T2</w:t>
+            </w:r>
+            <w:r>
+              <w:t>8</w:t>
+            </w:r>
+          </w:p>
+        </w:tc>
+        <w:tc>
+          <w:tcPr>
+            <w:tcW w:w="6279" w:type="dxa"/>
+          </w:tcPr>
+          <w:p>
+            <w:pPr>
+              <w:cnfStyle w:val="000000100000" w:firstRow="0" w:lastRow="0" w:firstColumn="0" w:lastColumn="0" w:oddVBand="0" w:evenVBand="0" w:oddHBand="1" w:evenHBand="0" w:firstRowFirstColumn="0" w:firstRowLastColumn="0" w:lastRowFirstColumn="0" w:lastRowLastColumn="0"/>
+            </w:pPr>
+            <w:r>
+              <w:t>Identify with client how they want vehicles to be shown to the user</w:t>
+            </w:r>
+          </w:p>
+        </w:tc>
+        <w:tc>
+          <w:tcPr>
+            <w:tcW w:w="1080" w:type="dxa"/>
+          </w:tcPr>
+          <w:p>
+            <w:pPr>
+              <w:cnfStyle w:val="000000100000" w:firstRow="0" w:lastRow="0" w:firstColumn="0" w:lastColumn="0" w:oddVBand="0" w:evenVBand="0" w:oddHBand="1" w:evenHBand="0" w:firstRowFirstColumn="0" w:firstRowLastColumn="0" w:lastRowFirstColumn="0" w:lastRowLastColumn="0"/>
+            </w:pPr>
+            <w:r>
+              <w:t>1</w:t>
+            </w:r>
+          </w:p>
+        </w:tc>
+        <w:tc>
+          <w:tcPr>
+            <w:tcW w:w="768" w:type="dxa"/>
+          </w:tcPr>
+          <w:p>
+            <w:pPr>
+              <w:cnfStyle w:val="000000100000" w:firstRow="0" w:lastRow="0" w:firstColumn="0" w:lastColumn="0" w:oddVBand="0" w:evenVBand="0" w:oddHBand="1" w:evenHBand="0" w:firstRowFirstColumn="0" w:firstRowLastColumn="0" w:lastRowFirstColumn="0" w:lastRowLastColumn="0"/>
+            </w:pPr>
+          </w:p>
+        </w:tc>
+      </w:tr>
+      <w:tr>
+        <w:trPr>
+          <w:trHeight w:val="240"/>
+        </w:trPr>
+        <w:tc>
+          <w:tcPr>
+            <w:cnfStyle w:val="001000000000" w:firstRow="0" w:lastRow="0" w:firstColumn="1" w:lastColumn="0" w:oddVBand="0" w:evenVBand="0" w:oddHBand="0" w:evenHBand="0" w:firstRowFirstColumn="0" w:firstRowLastColumn="0" w:lastRowFirstColumn="0" w:lastRowLastColumn="0"/>
+            <w:tcW w:w="879" w:type="dxa"/>
+          </w:tcPr>
+          <w:p>
+            <w:r>
+              <w:t>T2</w:t>
+            </w:r>
+            <w:r>
+              <w:t>9</w:t>
+            </w:r>
+          </w:p>
+        </w:tc>
+        <w:tc>
+          <w:tcPr>
+            <w:tcW w:w="6279" w:type="dxa"/>
+          </w:tcPr>
+          <w:p>
+            <w:pPr>
+              <w:cnfStyle w:val="000000000000" w:firstRow="0" w:lastRow="0" w:firstColumn="0" w:lastColumn="0" w:oddVBand="0" w:evenVBand="0" w:oddHBand="0" w:evenHBand="0" w:firstRowFirstColumn="0" w:firstRowLastColumn="0" w:lastRowFirstColumn="0" w:lastRowLastColumn="0"/>
+            </w:pPr>
+            <w:r>
+              <w:t>Modify Search Results page to show example vehicle availability</w:t>
+            </w:r>
+          </w:p>
+        </w:tc>
+        <w:tc>
+          <w:tcPr>
+            <w:tcW w:w="1080" w:type="dxa"/>
+          </w:tcPr>
+          <w:p>
+            <w:pPr>
+              <w:cnfStyle w:val="000000000000" w:firstRow="0" w:lastRow="0" w:firstColumn="0" w:lastColumn="0" w:oddVBand="0" w:evenVBand="0" w:oddHBand="0" w:evenHBand="0" w:firstRowFirstColumn="0" w:firstRowLastColumn="0" w:lastRowFirstColumn="0" w:lastRowLastColumn="0"/>
+            </w:pPr>
+            <w:r>
+              <w:t>1</w:t>
+            </w:r>
+          </w:p>
+        </w:tc>
+        <w:tc>
+          <w:tcPr>
+            <w:tcW w:w="768" w:type="dxa"/>
+          </w:tcPr>
+          <w:p>
+            <w:pPr>
+              <w:cnfStyle w:val="000000000000" w:firstRow="0" w:lastRow="0" w:firstColumn="0" w:lastColumn="0" w:oddVBand="0" w:evenVBand="0" w:oddHBand="0" w:evenHBand="0" w:firstRowFirstColumn="0" w:firstRowLastColumn="0" w:lastRowFirstColumn="0" w:lastRowLastColumn="0"/>
+            </w:pPr>
+          </w:p>
+        </w:tc>
+      </w:tr>
+      <w:tr>
+        <w:trPr>
+          <w:cnfStyle w:val="000000100000" w:firstRow="0" w:lastRow="0" w:firstColumn="0" w:lastColumn="0" w:oddVBand="0" w:evenVBand="0" w:oddHBand="1" w:evenHBand="0" w:firstRowFirstColumn="0" w:firstRowLastColumn="0" w:lastRowFirstColumn="0" w:lastRowLastColumn="0"/>
+          <w:trHeight w:val="240"/>
+        </w:trPr>
+        <w:tc>
+          <w:tcPr>
+            <w:cnfStyle w:val="001000000000" w:firstRow="0" w:lastRow="0" w:firstColumn="1" w:lastColumn="0" w:oddVBand="0" w:evenVBand="0" w:oddHBand="0" w:evenHBand="0" w:firstRowFirstColumn="0" w:firstRowLastColumn="0" w:lastRowFirstColumn="0" w:lastRowLastColumn="0"/>
+            <w:tcW w:w="879" w:type="dxa"/>
+          </w:tcPr>
+          <w:p>
+            <w:r>
+              <w:t>T</w:t>
+            </w:r>
+            <w:r>
+              <w:t>30</w:t>
+            </w:r>
+          </w:p>
+        </w:tc>
+        <w:tc>
+          <w:tcPr>
+            <w:tcW w:w="6279" w:type="dxa"/>
+          </w:tcPr>
+          <w:p>
+            <w:pPr>
+              <w:cnfStyle w:val="000000100000" w:firstRow="0" w:lastRow="0" w:firstColumn="0" w:lastColumn="0" w:oddVBand="0" w:evenVBand="0" w:oddHBand="1" w:evenHBand="0" w:firstRowFirstColumn="0" w:firstRowLastColumn="0" w:lastRowFirstColumn="0" w:lastRowLastColumn="0"/>
+            </w:pPr>
+            <w:r>
+              <w:t>Build filter based on current rentals and non-rentals</w:t>
+            </w:r>
+          </w:p>
+        </w:tc>
+        <w:tc>
+          <w:tcPr>
+            <w:tcW w:w="1080" w:type="dxa"/>
+          </w:tcPr>
+          <w:p>
+            <w:pPr>
+              <w:cnfStyle w:val="000000100000" w:firstRow="0" w:lastRow="0" w:firstColumn="0" w:lastColumn="0" w:oddVBand="0" w:evenVBand="0" w:oddHBand="1" w:evenHBand="0" w:firstRowFirstColumn="0" w:firstRowLastColumn="0" w:lastRowFirstColumn="0" w:lastRowLastColumn="0"/>
+            </w:pPr>
+            <w:r>
+              <w:t>4</w:t>
+            </w:r>
+          </w:p>
+        </w:tc>
+        <w:tc>
+          <w:tcPr>
+            <w:tcW w:w="768" w:type="dxa"/>
+          </w:tcPr>
+          <w:p>
+            <w:pPr>
+              <w:cnfStyle w:val="000000100000" w:firstRow="0" w:lastRow="0" w:firstColumn="0" w:lastColumn="0" w:oddVBand="0" w:evenVBand="0" w:oddHBand="1" w:evenHBand="0" w:firstRowFirstColumn="0" w:firstRowLastColumn="0" w:lastRowFirstColumn="0" w:lastRowLastColumn="0"/>
+            </w:pPr>
+          </w:p>
+        </w:tc>
+      </w:tr>
+      <w:tr>
+        <w:trPr>
+          <w:trHeight w:val="240"/>
+        </w:trPr>
+        <w:tc>
+          <w:tcPr>
+            <w:cnfStyle w:val="001000000000" w:firstRow="0" w:lastRow="0" w:firstColumn="1" w:lastColumn="0" w:oddVBand="0" w:evenVBand="0" w:oddHBand="0" w:evenHBand="0" w:firstRowFirstColumn="0" w:firstRowLastColumn="0" w:lastRowFirstColumn="0" w:lastRowLastColumn="0"/>
+            <w:tcW w:w="879" w:type="dxa"/>
+          </w:tcPr>
+          <w:p>
+            <w:r>
+              <w:t>T</w:t>
+            </w:r>
+            <w:r>
+              <w:t>3</w:t>
+            </w:r>
+            <w:r>
+              <w:t>1</w:t>
+            </w:r>
+          </w:p>
+        </w:tc>
+        <w:tc>
+          <w:tcPr>
+            <w:tcW w:w="6279" w:type="dxa"/>
+          </w:tcPr>
+          <w:p>
+            <w:pPr>
+              <w:cnfStyle w:val="000000000000" w:firstRow="0" w:lastRow="0" w:firstColumn="0" w:lastColumn="0" w:oddVBand="0" w:evenVBand="0" w:oddHBand="0" w:evenHBand="0" w:firstRowFirstColumn="0" w:firstRowLastColumn="0" w:lastRowFirstColumn="0" w:lastRowLastColumn="0"/>
+            </w:pPr>
+            <w:r>
+              <w:t>Implement feature into Django server to test</w:t>
+            </w:r>
+          </w:p>
+        </w:tc>
+        <w:tc>
+          <w:tcPr>
+            <w:tcW w:w="1080" w:type="dxa"/>
+          </w:tcPr>
+          <w:p>
+            <w:pPr>
+              <w:cnfStyle w:val="000000000000" w:firstRow="0" w:lastRow="0" w:firstColumn="0" w:lastColumn="0" w:oddVBand="0" w:evenVBand="0" w:oddHBand="0" w:evenHBand="0" w:firstRowFirstColumn="0" w:firstRowLastColumn="0" w:lastRowFirstColumn="0" w:lastRowLastColumn="0"/>
+            </w:pPr>
+            <w:r>
+              <w:t>1</w:t>
+            </w:r>
+          </w:p>
+        </w:tc>
+        <w:tc>
+          <w:tcPr>
+            <w:tcW w:w="768" w:type="dxa"/>
+          </w:tcPr>
+          <w:p>
+            <w:pPr>
+              <w:cnfStyle w:val="000000000000" w:firstRow="0" w:lastRow="0" w:firstColumn="0" w:lastColumn="0" w:oddVBand="0" w:evenVBand="0" w:oddHBand="0" w:evenHBand="0" w:firstRowFirstColumn="0" w:firstRowLastColumn="0" w:lastRowFirstColumn="0" w:lastRowLastColumn="0"/>
+            </w:pPr>
+          </w:p>
+        </w:tc>
+      </w:tr>
+      <w:tr>
+        <w:trPr>
+          <w:cnfStyle w:val="000000100000" w:firstRow="0" w:lastRow="0" w:firstColumn="0" w:lastColumn="0" w:oddVBand="0" w:evenVBand="0" w:oddHBand="1" w:evenHBand="0" w:firstRowFirstColumn="0" w:firstRowLastColumn="0" w:lastRowFirstColumn="0" w:lastRowLastColumn="0"/>
+          <w:trHeight w:val="240"/>
+        </w:trPr>
+        <w:tc>
+          <w:tcPr>
+            <w:cnfStyle w:val="001000000000" w:firstRow="0" w:lastRow="0" w:firstColumn="1" w:lastColumn="0" w:oddVBand="0" w:evenVBand="0" w:oddHBand="0" w:evenHBand="0" w:firstRowFirstColumn="0" w:firstRowLastColumn="0" w:lastRowFirstColumn="0" w:lastRowLastColumn="0"/>
+            <w:tcW w:w="879" w:type="dxa"/>
+          </w:tcPr>
+          <w:p>
+            <w:r>
+              <w:t>T3</w:t>
+            </w:r>
+            <w:r>
+              <w:t>2</w:t>
+            </w:r>
+          </w:p>
+        </w:tc>
+        <w:tc>
+          <w:tcPr>
+            <w:tcW w:w="6279" w:type="dxa"/>
+          </w:tcPr>
+          <w:p>
+            <w:pPr>
+              <w:cnfStyle w:val="000000100000" w:firstRow="0" w:lastRow="0" w:firstColumn="0" w:lastColumn="0" w:oddVBand="0" w:evenVBand="0" w:oddHBand="1" w:evenHBand="0" w:firstRowFirstColumn="0" w:firstRowLastColumn="0" w:lastRowFirstColumn="0" w:lastRowLastColumn="0"/>
+            </w:pPr>
+            <w:r>
+              <w:t>Confirm completion through acceptance criteria</w:t>
+            </w:r>
+          </w:p>
+        </w:tc>
+        <w:tc>
+          <w:tcPr>
+            <w:tcW w:w="1080" w:type="dxa"/>
+          </w:tcPr>
+          <w:p>
+            <w:pPr>
+              <w:cnfStyle w:val="000000100000" w:firstRow="0" w:lastRow="0" w:firstColumn="0" w:lastColumn="0" w:oddVBand="0" w:evenVBand="0" w:oddHBand="1" w:evenHBand="0" w:firstRowFirstColumn="0" w:firstRowLastColumn="0" w:lastRowFirstColumn="0" w:lastRowLastColumn="0"/>
+            </w:pPr>
+            <w:r>
+              <w:t>1</w:t>
+            </w:r>
+          </w:p>
+        </w:tc>
+        <w:tc>
+          <w:tcPr>
+            <w:tcW w:w="768" w:type="dxa"/>
+          </w:tcPr>
+          <w:p>
+            <w:pPr>
+              <w:cnfStyle w:val="000000100000" w:firstRow="0" w:lastRow="0" w:firstColumn="0" w:lastColumn="0" w:oddVBand="0" w:evenVBand="0" w:oddHBand="1" w:evenHBand="0" w:firstRowFirstColumn="0" w:firstRowLastColumn="0" w:lastRowFirstColumn="0" w:lastRowLastColumn="0"/>
+            </w:pPr>
+          </w:p>
+        </w:tc>
+      </w:tr>
+      <w:tr>
+        <w:tc>
+          <w:tcPr>
+            <w:cnfStyle w:val="001000000000" w:firstRow="0" w:lastRow="0" w:firstColumn="1" w:lastColumn="0" w:oddVBand="0" w:evenVBand="0" w:oddHBand="0" w:evenHBand="0" w:firstRowFirstColumn="0" w:firstRowLastColumn="0" w:lastRowFirstColumn="0" w:lastRowLastColumn="0"/>
+            <w:tcW w:w="879" w:type="dxa"/>
+          </w:tcPr>
+          <w:p/>
+        </w:tc>
+        <w:tc>
+          <w:tcPr>
+            <w:tcW w:w="6279" w:type="dxa"/>
+          </w:tcPr>
+          <w:p>
+            <w:pPr>
+              <w:tabs>
+                <w:tab w:val="right" w:pos="6219"/>
+              </w:tabs>
+              <w:cnfStyle w:val="000000000000" w:firstRow="0" w:lastRow="0" w:firstColumn="0" w:lastColumn="0" w:oddVBand="0" w:evenVBand="0" w:oddHBand="0" w:evenHBand="0" w:firstRowFirstColumn="0" w:firstRowLastColumn="0" w:lastRowFirstColumn="0" w:lastRowLastColumn="0"/>
+            </w:pPr>
+            <w:r>
+              <w:t xml:space="preserve">Story Points: </w:t>
+            </w:r>
+            <w:r>
+              <w:t>2</w:t>
+            </w:r>
+            <w:r>
+              <w:tab/>
+              <w:t>Total Hours:</w:t>
+            </w:r>
+          </w:p>
+        </w:tc>
+        <w:tc>
+          <w:tcPr>
+            <w:tcW w:w="1080" w:type="dxa"/>
+          </w:tcPr>
+          <w:p>
+            <w:pPr>
+              <w:cnfStyle w:val="000000000000" w:firstRow="0" w:lastRow="0" w:firstColumn="0" w:lastColumn="0" w:oddVBand="0" w:evenVBand="0" w:oddHBand="0" w:evenHBand="0" w:firstRowFirstColumn="0" w:firstRowLastColumn="0" w:lastRowFirstColumn="0" w:lastRowLastColumn="0"/>
+            </w:pPr>
+            <w:r>
+              <w:t>8</w:t>
+            </w:r>
+          </w:p>
+        </w:tc>
+        <w:tc>
+          <w:tcPr>
+            <w:tcW w:w="768" w:type="dxa"/>
+          </w:tcPr>
+          <w:p>
+            <w:pPr>
+              <w:cnfStyle w:val="000000000000" w:firstRow="0" w:lastRow="0" w:firstColumn="0" w:lastColumn="0" w:oddVBand="0" w:evenVBand="0" w:oddHBand="0" w:evenHBand="0" w:firstRowFirstColumn="0" w:firstRowLastColumn="0" w:lastRowFirstColumn="0" w:lastRowLastColumn="0"/>
+            </w:pPr>
+          </w:p>
+        </w:tc>
+      </w:tr>
+    </w:tbl>
+    <w:p>
+      <w:pPr>
+        <w:pStyle w:val="Heading2"/>
+        <w:spacing w:before="360"/>
+      </w:pPr>
+      <w:bookmarkStart w:id="44" w:name="_Toc526215352"/>
+      <w:r>
+        <w:t>Story 02: User Authentication</w:t>
       </w:r>
       <w:bookmarkEnd w:id="44"/>
     </w:p>
@@ -10896,430 +11301,6 @@
           </w:tcPr>
           <w:p>
             <w:r>
-              <w:t>T2</w:t>
-            </w:r>
-            <w:r>
-              <w:t>8</w:t>
-            </w:r>
-          </w:p>
-        </w:tc>
-        <w:tc>
-          <w:tcPr>
-            <w:tcW w:w="6279" w:type="dxa"/>
-          </w:tcPr>
-          <w:p>
-            <w:pPr>
-              <w:cnfStyle w:val="000000100000" w:firstRow="0" w:lastRow="0" w:firstColumn="0" w:lastColumn="0" w:oddVBand="0" w:evenVBand="0" w:oddHBand="1" w:evenHBand="0" w:firstRowFirstColumn="0" w:firstRowLastColumn="0" w:lastRowFirstColumn="0" w:lastRowLastColumn="0"/>
-            </w:pPr>
-            <w:r>
-              <w:t>Identify with client how they want vehicles to be shown to the user</w:t>
-            </w:r>
-          </w:p>
-        </w:tc>
-        <w:tc>
-          <w:tcPr>
-            <w:tcW w:w="1080" w:type="dxa"/>
-          </w:tcPr>
-          <w:p>
-            <w:pPr>
-              <w:cnfStyle w:val="000000100000" w:firstRow="0" w:lastRow="0" w:firstColumn="0" w:lastColumn="0" w:oddVBand="0" w:evenVBand="0" w:oddHBand="1" w:evenHBand="0" w:firstRowFirstColumn="0" w:firstRowLastColumn="0" w:lastRowFirstColumn="0" w:lastRowLastColumn="0"/>
-            </w:pPr>
-            <w:r>
-              <w:t>1</w:t>
-            </w:r>
-          </w:p>
-        </w:tc>
-        <w:tc>
-          <w:tcPr>
-            <w:tcW w:w="768" w:type="dxa"/>
-          </w:tcPr>
-          <w:p>
-            <w:pPr>
-              <w:cnfStyle w:val="000000100000" w:firstRow="0" w:lastRow="0" w:firstColumn="0" w:lastColumn="0" w:oddVBand="0" w:evenVBand="0" w:oddHBand="1" w:evenHBand="0" w:firstRowFirstColumn="0" w:firstRowLastColumn="0" w:lastRowFirstColumn="0" w:lastRowLastColumn="0"/>
-            </w:pPr>
-          </w:p>
-        </w:tc>
-      </w:tr>
-      <w:tr>
-        <w:trPr>
-          <w:trHeight w:val="240"/>
-        </w:trPr>
-        <w:tc>
-          <w:tcPr>
-            <w:cnfStyle w:val="001000000000" w:firstRow="0" w:lastRow="0" w:firstColumn="1" w:lastColumn="0" w:oddVBand="0" w:evenVBand="0" w:oddHBand="0" w:evenHBand="0" w:firstRowFirstColumn="0" w:firstRowLastColumn="0" w:lastRowFirstColumn="0" w:lastRowLastColumn="0"/>
-            <w:tcW w:w="879" w:type="dxa"/>
-          </w:tcPr>
-          <w:p>
-            <w:r>
-              <w:t>T2</w:t>
-            </w:r>
-            <w:r>
-              <w:t>9</w:t>
-            </w:r>
-          </w:p>
-        </w:tc>
-        <w:tc>
-          <w:tcPr>
-            <w:tcW w:w="6279" w:type="dxa"/>
-          </w:tcPr>
-          <w:p>
-            <w:pPr>
-              <w:cnfStyle w:val="000000000000" w:firstRow="0" w:lastRow="0" w:firstColumn="0" w:lastColumn="0" w:oddVBand="0" w:evenVBand="0" w:oddHBand="0" w:evenHBand="0" w:firstRowFirstColumn="0" w:firstRowLastColumn="0" w:lastRowFirstColumn="0" w:lastRowLastColumn="0"/>
-            </w:pPr>
-            <w:r>
-              <w:t>Modify Search Results page to show example vehicle availability</w:t>
-            </w:r>
-          </w:p>
-        </w:tc>
-        <w:tc>
-          <w:tcPr>
-            <w:tcW w:w="1080" w:type="dxa"/>
-          </w:tcPr>
-          <w:p>
-            <w:pPr>
-              <w:cnfStyle w:val="000000000000" w:firstRow="0" w:lastRow="0" w:firstColumn="0" w:lastColumn="0" w:oddVBand="0" w:evenVBand="0" w:oddHBand="0" w:evenHBand="0" w:firstRowFirstColumn="0" w:firstRowLastColumn="0" w:lastRowFirstColumn="0" w:lastRowLastColumn="0"/>
-            </w:pPr>
-            <w:r>
-              <w:t>1</w:t>
-            </w:r>
-          </w:p>
-        </w:tc>
-        <w:tc>
-          <w:tcPr>
-            <w:tcW w:w="768" w:type="dxa"/>
-          </w:tcPr>
-          <w:p>
-            <w:pPr>
-              <w:cnfStyle w:val="000000000000" w:firstRow="0" w:lastRow="0" w:firstColumn="0" w:lastColumn="0" w:oddVBand="0" w:evenVBand="0" w:oddHBand="0" w:evenHBand="0" w:firstRowFirstColumn="0" w:firstRowLastColumn="0" w:lastRowFirstColumn="0" w:lastRowLastColumn="0"/>
-            </w:pPr>
-          </w:p>
-        </w:tc>
-      </w:tr>
-      <w:tr>
-        <w:trPr>
-          <w:cnfStyle w:val="000000100000" w:firstRow="0" w:lastRow="0" w:firstColumn="0" w:lastColumn="0" w:oddVBand="0" w:evenVBand="0" w:oddHBand="1" w:evenHBand="0" w:firstRowFirstColumn="0" w:firstRowLastColumn="0" w:lastRowFirstColumn="0" w:lastRowLastColumn="0"/>
-          <w:trHeight w:val="240"/>
-        </w:trPr>
-        <w:tc>
-          <w:tcPr>
-            <w:cnfStyle w:val="001000000000" w:firstRow="0" w:lastRow="0" w:firstColumn="1" w:lastColumn="0" w:oddVBand="0" w:evenVBand="0" w:oddHBand="0" w:evenHBand="0" w:firstRowFirstColumn="0" w:firstRowLastColumn="0" w:lastRowFirstColumn="0" w:lastRowLastColumn="0"/>
-            <w:tcW w:w="879" w:type="dxa"/>
-          </w:tcPr>
-          <w:p>
-            <w:r>
-              <w:t>T</w:t>
-            </w:r>
-            <w:r>
-              <w:t>30</w:t>
-            </w:r>
-          </w:p>
-        </w:tc>
-        <w:tc>
-          <w:tcPr>
-            <w:tcW w:w="6279" w:type="dxa"/>
-          </w:tcPr>
-          <w:p>
-            <w:pPr>
-              <w:cnfStyle w:val="000000100000" w:firstRow="0" w:lastRow="0" w:firstColumn="0" w:lastColumn="0" w:oddVBand="0" w:evenVBand="0" w:oddHBand="1" w:evenHBand="0" w:firstRowFirstColumn="0" w:firstRowLastColumn="0" w:lastRowFirstColumn="0" w:lastRowLastColumn="0"/>
-            </w:pPr>
-            <w:r>
-              <w:t>Build filter based on current rentals and non-rentals</w:t>
-            </w:r>
-          </w:p>
-        </w:tc>
-        <w:tc>
-          <w:tcPr>
-            <w:tcW w:w="1080" w:type="dxa"/>
-          </w:tcPr>
-          <w:p>
-            <w:pPr>
-              <w:cnfStyle w:val="000000100000" w:firstRow="0" w:lastRow="0" w:firstColumn="0" w:lastColumn="0" w:oddVBand="0" w:evenVBand="0" w:oddHBand="1" w:evenHBand="0" w:firstRowFirstColumn="0" w:firstRowLastColumn="0" w:lastRowFirstColumn="0" w:lastRowLastColumn="0"/>
-            </w:pPr>
-            <w:r>
-              <w:t>4</w:t>
-            </w:r>
-          </w:p>
-        </w:tc>
-        <w:tc>
-          <w:tcPr>
-            <w:tcW w:w="768" w:type="dxa"/>
-          </w:tcPr>
-          <w:p>
-            <w:pPr>
-              <w:cnfStyle w:val="000000100000" w:firstRow="0" w:lastRow="0" w:firstColumn="0" w:lastColumn="0" w:oddVBand="0" w:evenVBand="0" w:oddHBand="1" w:evenHBand="0" w:firstRowFirstColumn="0" w:firstRowLastColumn="0" w:lastRowFirstColumn="0" w:lastRowLastColumn="0"/>
-            </w:pPr>
-          </w:p>
-        </w:tc>
-      </w:tr>
-      <w:tr>
-        <w:trPr>
-          <w:trHeight w:val="240"/>
-        </w:trPr>
-        <w:tc>
-          <w:tcPr>
-            <w:cnfStyle w:val="001000000000" w:firstRow="0" w:lastRow="0" w:firstColumn="1" w:lastColumn="0" w:oddVBand="0" w:evenVBand="0" w:oddHBand="0" w:evenHBand="0" w:firstRowFirstColumn="0" w:firstRowLastColumn="0" w:lastRowFirstColumn="0" w:lastRowLastColumn="0"/>
-            <w:tcW w:w="879" w:type="dxa"/>
-          </w:tcPr>
-          <w:p>
-            <w:r>
-              <w:t>T</w:t>
-            </w:r>
-            <w:r>
-              <w:t>3</w:t>
-            </w:r>
-            <w:r>
-              <w:t>1</w:t>
-            </w:r>
-          </w:p>
-        </w:tc>
-        <w:tc>
-          <w:tcPr>
-            <w:tcW w:w="6279" w:type="dxa"/>
-          </w:tcPr>
-          <w:p>
-            <w:pPr>
-              <w:cnfStyle w:val="000000000000" w:firstRow="0" w:lastRow="0" w:firstColumn="0" w:lastColumn="0" w:oddVBand="0" w:evenVBand="0" w:oddHBand="0" w:evenHBand="0" w:firstRowFirstColumn="0" w:firstRowLastColumn="0" w:lastRowFirstColumn="0" w:lastRowLastColumn="0"/>
-            </w:pPr>
-            <w:r>
-              <w:t>Implement feature into Django server to test</w:t>
-            </w:r>
-          </w:p>
-        </w:tc>
-        <w:tc>
-          <w:tcPr>
-            <w:tcW w:w="1080" w:type="dxa"/>
-          </w:tcPr>
-          <w:p>
-            <w:pPr>
-              <w:cnfStyle w:val="000000000000" w:firstRow="0" w:lastRow="0" w:firstColumn="0" w:lastColumn="0" w:oddVBand="0" w:evenVBand="0" w:oddHBand="0" w:evenHBand="0" w:firstRowFirstColumn="0" w:firstRowLastColumn="0" w:lastRowFirstColumn="0" w:lastRowLastColumn="0"/>
-            </w:pPr>
-            <w:r>
-              <w:t>1</w:t>
-            </w:r>
-          </w:p>
-        </w:tc>
-        <w:tc>
-          <w:tcPr>
-            <w:tcW w:w="768" w:type="dxa"/>
-          </w:tcPr>
-          <w:p>
-            <w:pPr>
-              <w:cnfStyle w:val="000000000000" w:firstRow="0" w:lastRow="0" w:firstColumn="0" w:lastColumn="0" w:oddVBand="0" w:evenVBand="0" w:oddHBand="0" w:evenHBand="0" w:firstRowFirstColumn="0" w:firstRowLastColumn="0" w:lastRowFirstColumn="0" w:lastRowLastColumn="0"/>
-            </w:pPr>
-          </w:p>
-        </w:tc>
-      </w:tr>
-      <w:tr>
-        <w:trPr>
-          <w:cnfStyle w:val="000000100000" w:firstRow="0" w:lastRow="0" w:firstColumn="0" w:lastColumn="0" w:oddVBand="0" w:evenVBand="0" w:oddHBand="1" w:evenHBand="0" w:firstRowFirstColumn="0" w:firstRowLastColumn="0" w:lastRowFirstColumn="0" w:lastRowLastColumn="0"/>
-          <w:trHeight w:val="240"/>
-        </w:trPr>
-        <w:tc>
-          <w:tcPr>
-            <w:cnfStyle w:val="001000000000" w:firstRow="0" w:lastRow="0" w:firstColumn="1" w:lastColumn="0" w:oddVBand="0" w:evenVBand="0" w:oddHBand="0" w:evenHBand="0" w:firstRowFirstColumn="0" w:firstRowLastColumn="0" w:lastRowFirstColumn="0" w:lastRowLastColumn="0"/>
-            <w:tcW w:w="879" w:type="dxa"/>
-          </w:tcPr>
-          <w:p>
-            <w:r>
-              <w:t>T3</w:t>
-            </w:r>
-            <w:r>
-              <w:t>2</w:t>
-            </w:r>
-          </w:p>
-        </w:tc>
-        <w:tc>
-          <w:tcPr>
-            <w:tcW w:w="6279" w:type="dxa"/>
-          </w:tcPr>
-          <w:p>
-            <w:pPr>
-              <w:cnfStyle w:val="000000100000" w:firstRow="0" w:lastRow="0" w:firstColumn="0" w:lastColumn="0" w:oddVBand="0" w:evenVBand="0" w:oddHBand="1" w:evenHBand="0" w:firstRowFirstColumn="0" w:firstRowLastColumn="0" w:lastRowFirstColumn="0" w:lastRowLastColumn="0"/>
-            </w:pPr>
-            <w:r>
-              <w:t>Confirm completion through acceptance criteria</w:t>
-            </w:r>
-          </w:p>
-        </w:tc>
-        <w:tc>
-          <w:tcPr>
-            <w:tcW w:w="1080" w:type="dxa"/>
-          </w:tcPr>
-          <w:p>
-            <w:pPr>
-              <w:cnfStyle w:val="000000100000" w:firstRow="0" w:lastRow="0" w:firstColumn="0" w:lastColumn="0" w:oddVBand="0" w:evenVBand="0" w:oddHBand="1" w:evenHBand="0" w:firstRowFirstColumn="0" w:firstRowLastColumn="0" w:lastRowFirstColumn="0" w:lastRowLastColumn="0"/>
-            </w:pPr>
-            <w:r>
-              <w:t>1</w:t>
-            </w:r>
-          </w:p>
-        </w:tc>
-        <w:tc>
-          <w:tcPr>
-            <w:tcW w:w="768" w:type="dxa"/>
-          </w:tcPr>
-          <w:p>
-            <w:pPr>
-              <w:cnfStyle w:val="000000100000" w:firstRow="0" w:lastRow="0" w:firstColumn="0" w:lastColumn="0" w:oddVBand="0" w:evenVBand="0" w:oddHBand="1" w:evenHBand="0" w:firstRowFirstColumn="0" w:firstRowLastColumn="0" w:lastRowFirstColumn="0" w:lastRowLastColumn="0"/>
-            </w:pPr>
-          </w:p>
-        </w:tc>
-      </w:tr>
-      <w:tr>
-        <w:tc>
-          <w:tcPr>
-            <w:cnfStyle w:val="001000000000" w:firstRow="0" w:lastRow="0" w:firstColumn="1" w:lastColumn="0" w:oddVBand="0" w:evenVBand="0" w:oddHBand="0" w:evenHBand="0" w:firstRowFirstColumn="0" w:firstRowLastColumn="0" w:lastRowFirstColumn="0" w:lastRowLastColumn="0"/>
-            <w:tcW w:w="879" w:type="dxa"/>
-          </w:tcPr>
-          <w:p/>
-        </w:tc>
-        <w:tc>
-          <w:tcPr>
-            <w:tcW w:w="6279" w:type="dxa"/>
-          </w:tcPr>
-          <w:p>
-            <w:pPr>
-              <w:tabs>
-                <w:tab w:val="right" w:pos="6219"/>
-              </w:tabs>
-              <w:cnfStyle w:val="000000000000" w:firstRow="0" w:lastRow="0" w:firstColumn="0" w:lastColumn="0" w:oddVBand="0" w:evenVBand="0" w:oddHBand="0" w:evenHBand="0" w:firstRowFirstColumn="0" w:firstRowLastColumn="0" w:lastRowFirstColumn="0" w:lastRowLastColumn="0"/>
-            </w:pPr>
-            <w:r>
-              <w:t xml:space="preserve">Story Points: </w:t>
-            </w:r>
-            <w:r>
-              <w:t>2</w:t>
-            </w:r>
-            <w:r>
-              <w:tab/>
-              <w:t>Total Hours:</w:t>
-            </w:r>
-          </w:p>
-        </w:tc>
-        <w:tc>
-          <w:tcPr>
-            <w:tcW w:w="1080" w:type="dxa"/>
-          </w:tcPr>
-          <w:p>
-            <w:pPr>
-              <w:cnfStyle w:val="000000000000" w:firstRow="0" w:lastRow="0" w:firstColumn="0" w:lastColumn="0" w:oddVBand="0" w:evenVBand="0" w:oddHBand="0" w:evenHBand="0" w:firstRowFirstColumn="0" w:firstRowLastColumn="0" w:lastRowFirstColumn="0" w:lastRowLastColumn="0"/>
-            </w:pPr>
-            <w:r>
-              <w:t>8</w:t>
-            </w:r>
-          </w:p>
-        </w:tc>
-        <w:tc>
-          <w:tcPr>
-            <w:tcW w:w="768" w:type="dxa"/>
-          </w:tcPr>
-          <w:p>
-            <w:pPr>
-              <w:cnfStyle w:val="000000000000" w:firstRow="0" w:lastRow="0" w:firstColumn="0" w:lastColumn="0" w:oddVBand="0" w:evenVBand="0" w:oddHBand="0" w:evenHBand="0" w:firstRowFirstColumn="0" w:firstRowLastColumn="0" w:lastRowFirstColumn="0" w:lastRowLastColumn="0"/>
-            </w:pPr>
-          </w:p>
-        </w:tc>
-      </w:tr>
-    </w:tbl>
-    <w:p>
-      <w:pPr>
-        <w:pStyle w:val="Heading2"/>
-        <w:spacing w:before="360"/>
-      </w:pPr>
-      <w:bookmarkStart w:id="45" w:name="_Toc526215352"/>
-      <w:r>
-        <w:t>Story 02: User Authentication</w:t>
-      </w:r>
-      <w:bookmarkEnd w:id="45"/>
-    </w:p>
-    <w:tbl>
-      <w:tblPr>
-        <w:tblStyle w:val="af"/>
-        <w:tblW w:w="9006" w:type="dxa"/>
-        <w:tblBorders>
-          <w:top w:val="single" w:sz="8" w:space="0" w:color="8064A2"/>
-          <w:left w:val="single" w:sz="8" w:space="0" w:color="8064A2"/>
-          <w:bottom w:val="single" w:sz="8" w:space="0" w:color="8064A2"/>
-          <w:right w:val="single" w:sz="8" w:space="0" w:color="8064A2"/>
-          <w:insideH w:val="single" w:sz="4" w:space="0" w:color="000000"/>
-          <w:insideV w:val="single" w:sz="4" w:space="0" w:color="000000"/>
-        </w:tblBorders>
-        <w:tblLayout w:type="fixed"/>
-        <w:tblLook w:val="04A0" w:firstRow="1" w:lastRow="0" w:firstColumn="1" w:lastColumn="0" w:noHBand="0" w:noVBand="1"/>
-      </w:tblPr>
-      <w:tblGrid>
-        <w:gridCol w:w="879"/>
-        <w:gridCol w:w="6279"/>
-        <w:gridCol w:w="1080"/>
-        <w:gridCol w:w="768"/>
-      </w:tblGrid>
-      <w:tr>
-        <w:trPr>
-          <w:cnfStyle w:val="100000000000" w:firstRow="1" w:lastRow="0" w:firstColumn="0" w:lastColumn="0" w:oddVBand="0" w:evenVBand="0" w:oddHBand="0" w:evenHBand="0" w:firstRowFirstColumn="0" w:firstRowLastColumn="0" w:lastRowFirstColumn="0" w:lastRowLastColumn="0"/>
-        </w:trPr>
-        <w:tc>
-          <w:tcPr>
-            <w:cnfStyle w:val="001000000000" w:firstRow="0" w:lastRow="0" w:firstColumn="1" w:lastColumn="0" w:oddVBand="0" w:evenVBand="0" w:oddHBand="0" w:evenHBand="0" w:firstRowFirstColumn="0" w:firstRowLastColumn="0" w:lastRowFirstColumn="0" w:lastRowLastColumn="0"/>
-            <w:tcW w:w="879" w:type="dxa"/>
-          </w:tcPr>
-          <w:p>
-            <w:r>
-              <w:t>Task ID</w:t>
-            </w:r>
-          </w:p>
-        </w:tc>
-        <w:tc>
-          <w:tcPr>
-            <w:tcW w:w="6279" w:type="dxa"/>
-          </w:tcPr>
-          <w:p>
-            <w:pPr>
-              <w:cnfStyle w:val="100000000000" w:firstRow="1" w:lastRow="0" w:firstColumn="0" w:lastColumn="0" w:oddVBand="0" w:evenVBand="0" w:oddHBand="0" w:evenHBand="0" w:firstRowFirstColumn="0" w:firstRowLastColumn="0" w:lastRowFirstColumn="0" w:lastRowLastColumn="0"/>
-            </w:pPr>
-            <w:r>
-              <w:t>Task Description</w:t>
-            </w:r>
-          </w:p>
-        </w:tc>
-        <w:tc>
-          <w:tcPr>
-            <w:tcW w:w="1080" w:type="dxa"/>
-          </w:tcPr>
-          <w:p>
-            <w:pPr>
-              <w:cnfStyle w:val="100000000000" w:firstRow="1" w:lastRow="0" w:firstColumn="0" w:lastColumn="0" w:oddVBand="0" w:evenVBand="0" w:oddHBand="0" w:evenHBand="0" w:firstRowFirstColumn="0" w:firstRowLastColumn="0" w:lastRowFirstColumn="0" w:lastRowLastColumn="0"/>
-            </w:pPr>
-            <w:r>
-              <w:t>Estimate</w:t>
-            </w:r>
-          </w:p>
-        </w:tc>
-        <w:tc>
-          <w:tcPr>
-            <w:tcW w:w="768" w:type="dxa"/>
-          </w:tcPr>
-          <w:p>
-            <w:pPr>
-              <w:cnfStyle w:val="100000000000" w:firstRow="1" w:lastRow="0" w:firstColumn="0" w:lastColumn="0" w:oddVBand="0" w:evenVBand="0" w:oddHBand="0" w:evenHBand="0" w:firstRowFirstColumn="0" w:firstRowLastColumn="0" w:lastRowFirstColumn="0" w:lastRowLastColumn="0"/>
-            </w:pPr>
-            <w:r>
-              <w:t>Taken</w:t>
-            </w:r>
-          </w:p>
-        </w:tc>
-      </w:tr>
-      <w:tr>
-        <w:trPr>
-          <w:cnfStyle w:val="000000100000" w:firstRow="0" w:lastRow="0" w:firstColumn="0" w:lastColumn="0" w:oddVBand="0" w:evenVBand="0" w:oddHBand="1" w:evenHBand="0" w:firstRowFirstColumn="0" w:firstRowLastColumn="0" w:lastRowFirstColumn="0" w:lastRowLastColumn="0"/>
-          <w:trHeight w:val="240"/>
-        </w:trPr>
-        <w:tc>
-          <w:tcPr>
-            <w:cnfStyle w:val="001000000000" w:firstRow="0" w:lastRow="0" w:firstColumn="1" w:lastColumn="0" w:oddVBand="0" w:evenVBand="0" w:oddHBand="0" w:evenHBand="0" w:firstRowFirstColumn="0" w:firstRowLastColumn="0" w:lastRowFirstColumn="0" w:lastRowLastColumn="0"/>
-            <w:tcW w:w="879" w:type="dxa"/>
-          </w:tcPr>
-          <w:p>
-            <w:r>
               <w:t>T33</w:t>
             </w:r>
           </w:p>
@@ -11822,12 +11803,12 @@
         <w:pStyle w:val="Heading2"/>
         <w:spacing w:before="360"/>
       </w:pPr>
-      <w:bookmarkStart w:id="46" w:name="_Toc526215353"/>
+      <w:bookmarkStart w:id="45" w:name="_Toc526215353"/>
       <w:r>
         <w:lastRenderedPageBreak/>
         <w:t>Story 03: Display without login</w:t>
       </w:r>
-      <w:bookmarkEnd w:id="46"/>
+      <w:bookmarkEnd w:id="45"/>
     </w:p>
     <w:tbl>
       <w:tblPr>
@@ -12851,6 +12832,9 @@
             <w:pPr>
               <w:cnfStyle w:val="000000100000" w:firstRow="0" w:lastRow="0" w:firstColumn="0" w:lastColumn="0" w:oddVBand="0" w:evenVBand="0" w:oddHBand="1" w:evenHBand="0" w:firstRowFirstColumn="0" w:firstRowLastColumn="0" w:lastRowFirstColumn="0" w:lastRowLastColumn="0"/>
             </w:pPr>
+            <w:r>
+              <w:t>0.5</w:t>
+            </w:r>
           </w:p>
         </w:tc>
       </w:tr>
@@ -12906,6 +12890,9 @@
             <w:pPr>
               <w:cnfStyle w:val="000000000000" w:firstRow="0" w:lastRow="0" w:firstColumn="0" w:lastColumn="0" w:oddVBand="0" w:evenVBand="0" w:oddHBand="0" w:evenHBand="0" w:firstRowFirstColumn="0" w:firstRowLastColumn="0" w:lastRowFirstColumn="0" w:lastRowLastColumn="0"/>
             </w:pPr>
+            <w:r>
+              <w:t>0.5</w:t>
+            </w:r>
           </w:p>
         </w:tc>
       </w:tr>
@@ -12962,6 +12949,9 @@
             <w:pPr>
               <w:cnfStyle w:val="000000100000" w:firstRow="0" w:lastRow="0" w:firstColumn="0" w:lastColumn="0" w:oddVBand="0" w:evenVBand="0" w:oddHBand="1" w:evenHBand="0" w:firstRowFirstColumn="0" w:firstRowLastColumn="0" w:lastRowFirstColumn="0" w:lastRowLastColumn="0"/>
             </w:pPr>
+            <w:r>
+              <w:t>0.5</w:t>
+            </w:r>
           </w:p>
         </w:tc>
       </w:tr>
@@ -13017,6 +13007,9 @@
             <w:pPr>
               <w:cnfStyle w:val="000000000000" w:firstRow="0" w:lastRow="0" w:firstColumn="0" w:lastColumn="0" w:oddVBand="0" w:evenVBand="0" w:oddHBand="0" w:evenHBand="0" w:firstRowFirstColumn="0" w:firstRowLastColumn="0" w:lastRowFirstColumn="0" w:lastRowLastColumn="0"/>
             </w:pPr>
+            <w:r>
+              <w:t>1</w:t>
+            </w:r>
           </w:p>
         </w:tc>
       </w:tr>
@@ -13073,8 +13066,13 @@
             <w:pPr>
               <w:cnfStyle w:val="000000100000" w:firstRow="0" w:lastRow="0" w:firstColumn="0" w:lastColumn="0" w:oddVBand="0" w:evenVBand="0" w:oddHBand="1" w:evenHBand="0" w:firstRowFirstColumn="0" w:firstRowLastColumn="0" w:lastRowFirstColumn="0" w:lastRowLastColumn="0"/>
             </w:pPr>
-          </w:p>
-        </w:tc>
+            <w:r>
+              <w:t>1.5</w:t>
+            </w:r>
+          </w:p>
+        </w:tc>
+        <w:bookmarkStart w:id="46" w:name="_GoBack"/>
+        <w:bookmarkEnd w:id="46"/>
       </w:tr>
       <w:tr>
         <w:tc>

</xml_diff>